<commit_message>
add info about account_id and correct info about amount in open_trade
</commit_message>
<xml_diff>
--- a/Rest_quick_start_guide_nodejs.docx
+++ b/Rest_quick_start_guide_nodejs.docx
@@ -1,6 +1,6 @@
 
 <file path=word/document.xml><?xml version="1.0" encoding="utf-8"?>
-<w:document xmlns:wpc="http://schemas.microsoft.com/office/word/2010/wordprocessingCanvas" xmlns:cx="http://schemas.microsoft.com/office/drawing/2014/chartex" xmlns:cx1="http://schemas.microsoft.com/office/drawing/2015/9/8/chartex" xmlns:mc="http://schemas.openxmlformats.org/markup-compatibility/2006" xmlns:o="urn:schemas-microsoft-com:office:office" xmlns:r="http://schemas.openxmlformats.org/officeDocument/2006/relationships" xmlns:m="http://schemas.openxmlformats.org/officeDocument/2006/math" xmlns:v="urn:schemas-microsoft-com:vml" xmlns:wp14="http://schemas.microsoft.com/office/word/2010/wordprocessingDrawing" xmlns:wp="http://schemas.openxmlformats.org/drawingml/2006/wordprocessingDrawing" xmlns:w10="urn:schemas-microsoft-com:office:word" xmlns:w="http://schemas.openxmlformats.org/wordprocessingml/2006/main" xmlns:w14="http://schemas.microsoft.com/office/word/2010/wordml" xmlns:w15="http://schemas.microsoft.com/office/word/2012/wordml" xmlns:w16se="http://schemas.microsoft.com/office/word/2015/wordml/symex" xmlns:wpg="http://schemas.microsoft.com/office/word/2010/wordprocessingGroup" xmlns:wpi="http://schemas.microsoft.com/office/word/2010/wordprocessingInk" xmlns:wne="http://schemas.microsoft.com/office/word/2006/wordml" xmlns:wps="http://schemas.microsoft.com/office/word/2010/wordprocessingShape" mc:Ignorable="w14 w15 w16se wp14">
+<w:document xmlns:wpc="http://schemas.microsoft.com/office/word/2010/wordprocessingCanvas" xmlns:mc="http://schemas.openxmlformats.org/markup-compatibility/2006" xmlns:o="urn:schemas-microsoft-com:office:office" xmlns:r="http://schemas.openxmlformats.org/officeDocument/2006/relationships" xmlns:m="http://schemas.openxmlformats.org/officeDocument/2006/math" xmlns:v="urn:schemas-microsoft-com:vml" xmlns:wp14="http://schemas.microsoft.com/office/word/2010/wordprocessingDrawing" xmlns:wp="http://schemas.openxmlformats.org/drawingml/2006/wordprocessingDrawing" xmlns:w10="urn:schemas-microsoft-com:office:word" xmlns:w="http://schemas.openxmlformats.org/wordprocessingml/2006/main" xmlns:w14="http://schemas.microsoft.com/office/word/2010/wordml" xmlns:w15="http://schemas.microsoft.com/office/word/2012/wordml" xmlns:wpg="http://schemas.microsoft.com/office/word/2010/wordprocessingGroup" xmlns:wpi="http://schemas.microsoft.com/office/word/2010/wordprocessingInk" xmlns:wne="http://schemas.microsoft.com/office/word/2006/wordml" xmlns:wps="http://schemas.microsoft.com/office/word/2010/wordprocessingShape" mc:Ignorable="w14 w15 wp14">
   <w:body>
     <w:p>
       <w:pPr>
@@ -1048,7 +1048,7 @@
             <v:path o:extrusionok="f" gradientshapeok="t" o:connecttype="rect"/>
             <o:lock v:ext="edit" aspectratio="t"/>
           </v:shapetype>
-          <v:shape id="_x0000_i1045" type="#_x0000_t75" style="width:468pt;height:192pt">
+          <v:shape id="_x0000_i1025" type="#_x0000_t75" style="width:468pt;height:192pt">
             <v:imagedata r:id="rId5" o:title="ConnectToSocketIO"/>
           </v:shape>
         </w:pict>
@@ -1337,7 +1337,7 @@
           <w:szCs w:val="40"/>
         </w:rPr>
         <w:pict>
-          <v:shape id="_x0000_i1027" type="#_x0000_t75" style="width:470.25pt;height:62.25pt">
+          <v:shape id="_x0000_i1026" type="#_x0000_t75" style="width:470.25pt;height:62.25pt">
             <v:imagedata r:id="rId6" o:title="EUR_USD_live_prices"/>
           </v:shape>
         </w:pict>
@@ -1378,7 +1378,7 @@
           <w:szCs w:val="28"/>
         </w:rPr>
         <w:pict>
-          <v:shape id="_x0000_i1028" type="#_x0000_t75" style="width:467.25pt;height:192pt">
+          <v:shape id="_x0000_i1027" type="#_x0000_t75" style="width:467.25pt;height:192pt">
             <v:imagedata r:id="rId7" o:title="Prices_Result"/>
           </v:shape>
         </w:pict>
@@ -1554,7 +1554,7 @@
           <w:szCs w:val="40"/>
         </w:rPr>
         <w:pict>
-          <v:shape id="_x0000_i1049" type="#_x0000_t75" style="width:467.25pt;height:153pt">
+          <v:shape id="_x0000_i1028" type="#_x0000_t75" style="width:467.25pt;height:153pt">
             <v:imagedata r:id="rId8" o:title="RetrieveHistoricalData_m1"/>
           </v:shape>
         </w:pict>
@@ -1704,7 +1704,7 @@
           <w:szCs w:val="40"/>
         </w:rPr>
         <w:pict>
-          <v:shape id="_x0000_i1059" type="#_x0000_t75" style="width:468pt;height:298.5pt">
+          <v:shape id="_x0000_i1029" type="#_x0000_t75" style="width:468pt;height:298.5pt">
             <v:imagedata r:id="rId9" o:title="Account"/>
           </v:shape>
         </w:pict>
@@ -1911,18 +1911,8 @@
           <w:szCs w:val="40"/>
         </w:rPr>
         <w:lastRenderedPageBreak/>
-        <w:t xml:space="preserve">Place market or entry </w:t>
-      </w:r>
-      <w:proofErr w:type="gramStart"/>
-      <w:r>
-        <w:rPr>
-          <w:i/>
-          <w:sz w:val="40"/>
-          <w:szCs w:val="40"/>
-        </w:rPr>
-        <w:t>order :</w:t>
-      </w:r>
-      <w:proofErr w:type="gramEnd"/>
+        <w:t>Place market or entry order:</w:t>
+      </w:r>
     </w:p>
     <w:p>
       <w:pPr>
@@ -2086,8 +2076,57 @@
           <w:sz w:val="32"/>
           <w:szCs w:val="32"/>
         </w:rPr>
-        <w:t>You should be careful with the amount you type in! It should be always divisible by 10.</w:t>
-      </w:r>
+        <w:t>Please note that “</w:t>
+      </w:r>
+      <w:proofErr w:type="spellStart"/>
+      <w:r>
+        <w:rPr>
+          <w:sz w:val="32"/>
+          <w:szCs w:val="32"/>
+        </w:rPr>
+        <w:t>account_id</w:t>
+      </w:r>
+      <w:proofErr w:type="spellEnd"/>
+      <w:r>
+        <w:rPr>
+          <w:sz w:val="32"/>
+          <w:szCs w:val="32"/>
+        </w:rPr>
+        <w:t>” is a number that you can retrieve from Account table as “</w:t>
+      </w:r>
+      <w:proofErr w:type="spellStart"/>
+      <w:r>
+        <w:rPr>
+          <w:sz w:val="32"/>
+          <w:szCs w:val="32"/>
+        </w:rPr>
+        <w:t>accountId</w:t>
+      </w:r>
+      <w:proofErr w:type="spellEnd"/>
+      <w:r>
+        <w:rPr>
+          <w:sz w:val="32"/>
+          <w:szCs w:val="32"/>
+        </w:rPr>
+        <w:t>”.</w:t>
+      </w:r>
+    </w:p>
+    <w:p>
+      <w:pPr>
+        <w:rPr>
+          <w:sz w:val="32"/>
+          <w:szCs w:val="32"/>
+        </w:rPr>
+      </w:pPr>
+      <w:r>
+        <w:rPr>
+          <w:sz w:val="32"/>
+          <w:szCs w:val="32"/>
+        </w:rPr>
+        <w:t>Different accounts have different minimum trade size, and amount must be divisible by that number:</w:t>
+      </w:r>
+      <w:bookmarkStart w:id="0" w:name="_GoBack"/>
+      <w:bookmarkEnd w:id="0"/>
     </w:p>
     <w:p>
       <w:pPr>
@@ -2276,8 +2315,9 @@
           <w:sz w:val="40"/>
           <w:szCs w:val="40"/>
         </w:rPr>
+        <w:lastRenderedPageBreak/>
         <w:pict>
-          <v:shape id="_x0000_i1033" type="#_x0000_t75" style="width:468pt;height:96.75pt">
+          <v:shape id="_x0000_i1030" type="#_x0000_t75" style="width:468pt;height:96.75pt">
             <v:imagedata r:id="rId12" o:title="Entry"/>
           </v:shape>
         </w:pict>
@@ -2297,7 +2337,6 @@
           <w:sz w:val="40"/>
           <w:szCs w:val="40"/>
         </w:rPr>
-        <w:lastRenderedPageBreak/>
         <w:t xml:space="preserve"> </w:t>
       </w:r>
     </w:p>
@@ -2440,7 +2479,7 @@
           <w:highlight w:val="lightGray"/>
         </w:rPr>
         <w:pict>
-          <v:shape id="_x0000_i1034" type="#_x0000_t75" style="width:468pt;height:126.75pt">
+          <v:shape id="_x0000_i1031" type="#_x0000_t75" style="width:468pt;height:126.75pt">
             <v:imagedata r:id="rId13" o:title="ModifyOrder"/>
           </v:shape>
         </w:pict>
@@ -2468,8 +2507,6 @@
         </w:rPr>
         <w:t>5. Conclusion</w:t>
       </w:r>
-      <w:bookmarkStart w:id="0" w:name="_GoBack"/>
-      <w:bookmarkEnd w:id="0"/>
     </w:p>
     <w:p>
       <w:pPr>
@@ -2527,7 +2564,7 @@
 </file>
 
 <file path=word/styles.xml><?xml version="1.0" encoding="utf-8"?>
-<w:styles xmlns:mc="http://schemas.openxmlformats.org/markup-compatibility/2006" xmlns:r="http://schemas.openxmlformats.org/officeDocument/2006/relationships" xmlns:w="http://schemas.openxmlformats.org/wordprocessingml/2006/main" xmlns:w14="http://schemas.microsoft.com/office/word/2010/wordml" xmlns:w15="http://schemas.microsoft.com/office/word/2012/wordml" xmlns:w16se="http://schemas.microsoft.com/office/word/2015/wordml/symex" mc:Ignorable="w14 w15 w16se">
+<w:styles xmlns:mc="http://schemas.openxmlformats.org/markup-compatibility/2006" xmlns:r="http://schemas.openxmlformats.org/officeDocument/2006/relationships" xmlns:w="http://schemas.openxmlformats.org/wordprocessingml/2006/main" xmlns:w14="http://schemas.microsoft.com/office/word/2010/wordml" xmlns:w15="http://schemas.microsoft.com/office/word/2012/wordml" mc:Ignorable="w14 w15">
   <w:docDefaults>
     <w:rPrDefault>
       <w:rPr>
@@ -2924,6 +2961,7 @@
   <w:style w:type="character" w:default="1" w:styleId="DefaultParagraphFont">
     <w:name w:val="Default Paragraph Font"/>
     <w:uiPriority w:val="1"/>
+    <w:semiHidden/>
     <w:unhideWhenUsed/>
   </w:style>
   <w:style w:type="table" w:default="1" w:styleId="TableNormal">

</xml_diff>